<commit_message>
Correct: Tidyverse 1.2.1 knitting to PDF issue (Be careful with the set up of the tidy verse)
</commit_message>
<xml_diff>
--- a/overviewTidyverse.docx
+++ b/overviewTidyverse.docx
@@ -333,84 +333,6 @@
     </w:p>
     <w:p>
       <w:pPr>
-        <w:pStyle w:val="SourceCode"/>
-      </w:pPr>
-      <w:r>
-        <w:rPr>
-          <w:rStyle w:val="VerbatimChar"/>
-        </w:rPr>
-        <w:t xml:space="preserve">## ── Attaching packages ──────────────────────── tidyverse 1.2.1 ──</w:t>
-      </w:r>
-    </w:p>
-    <w:p>
-      <w:pPr>
-        <w:pStyle w:val="SourceCode"/>
-      </w:pPr>
-      <w:r>
-        <w:rPr>
-          <w:rStyle w:val="VerbatimChar"/>
-        </w:rPr>
-        <w:t xml:space="preserve">## ✔ ggplot2 2.2.1.9000     ✔ purrr   0.2.4     </w:t>
-      </w:r>
-      <w:r>
-        <w:br w:type="textWrapping"/>
-      </w:r>
-      <w:r>
-        <w:rPr>
-          <w:rStyle w:val="VerbatimChar"/>
-        </w:rPr>
-        <w:t xml:space="preserve">## ✔ tibble  1.4.2          ✔ dplyr   0.7.4     </w:t>
-      </w:r>
-      <w:r>
-        <w:br w:type="textWrapping"/>
-      </w:r>
-      <w:r>
-        <w:rPr>
-          <w:rStyle w:val="VerbatimChar"/>
-        </w:rPr>
-        <w:t xml:space="preserve">## ✔ tidyr   0.7.2          ✔ stringr 1.2.0     </w:t>
-      </w:r>
-      <w:r>
-        <w:br w:type="textWrapping"/>
-      </w:r>
-      <w:r>
-        <w:rPr>
-          <w:rStyle w:val="VerbatimChar"/>
-        </w:rPr>
-        <w:t xml:space="preserve">## ✔ readr   1.1.1          ✔ forcats 0.2.0</w:t>
-      </w:r>
-    </w:p>
-    <w:p>
-      <w:pPr>
-        <w:pStyle w:val="SourceCode"/>
-      </w:pPr>
-      <w:r>
-        <w:rPr>
-          <w:rStyle w:val="VerbatimChar"/>
-        </w:rPr>
-        <w:t xml:space="preserve">## ── Conflicts ─────────────────────────── tidyverse_conflicts() ──</w:t>
-      </w:r>
-      <w:r>
-        <w:br w:type="textWrapping"/>
-      </w:r>
-      <w:r>
-        <w:rPr>
-          <w:rStyle w:val="VerbatimChar"/>
-        </w:rPr>
-        <w:t xml:space="preserve">## ✖ dplyr::filter() masks stats::filter()</w:t>
-      </w:r>
-      <w:r>
-        <w:br w:type="textWrapping"/>
-      </w:r>
-      <w:r>
-        <w:rPr>
-          <w:rStyle w:val="VerbatimChar"/>
-        </w:rPr>
-        <w:t xml:space="preserve">## ✖ dplyr::lag()    masks stats::lag()</w:t>
-      </w:r>
-    </w:p>
-    <w:p>
-      <w:pPr>
         <w:pStyle w:val="Heading2"/>
       </w:pPr>
       <w:bookmarkStart w:id="27" w:name="tibble"/>
@@ -590,7 +512,7 @@
         <w:rPr>
           <w:rStyle w:val="VerbatimChar"/>
         </w:rPr>
-        <w:t xml:space="preserve">##        x      y</w:t>
+        <w:t xml:space="preserve">##        x       y</w:t>
       </w:r>
       <w:r>
         <w:br w:type="textWrapping"/>
@@ -599,7 +521,7 @@
         <w:rPr>
           <w:rStyle w:val="VerbatimChar"/>
         </w:rPr>
-        <w:t xml:space="preserve">##    &lt;int&gt;  &lt;dbl&gt;</w:t>
+        <w:t xml:space="preserve">##    &lt;int&gt;   &lt;dbl&gt;</w:t>
       </w:r>
       <w:r>
         <w:br w:type="textWrapping"/>
@@ -608,7 +530,7 @@
         <w:rPr>
           <w:rStyle w:val="VerbatimChar"/>
         </w:rPr>
-        <w:t xml:space="preserve">##  1     1 -0.253</w:t>
+        <w:t xml:space="preserve">##  1     1  1.56  </w:t>
       </w:r>
       <w:r>
         <w:br w:type="textWrapping"/>
@@ -617,7 +539,7 @@
         <w:rPr>
           <w:rStyle w:val="VerbatimChar"/>
         </w:rPr>
-        <w:t xml:space="preserve">##  2     2 -0.618</w:t>
+        <w:t xml:space="preserve">##  2     2  0.0664</w:t>
       </w:r>
       <w:r>
         <w:br w:type="textWrapping"/>
@@ -626,7 +548,7 @@
         <w:rPr>
           <w:rStyle w:val="VerbatimChar"/>
         </w:rPr>
-        <w:t xml:space="preserve">##  3     3  0.541</w:t>
+        <w:t xml:space="preserve">##  3     3  0.985 </w:t>
       </w:r>
       <w:r>
         <w:br w:type="textWrapping"/>
@@ -635,7 +557,7 @@
         <w:rPr>
           <w:rStyle w:val="VerbatimChar"/>
         </w:rPr>
-        <w:t xml:space="preserve">##  4     4  0.270</w:t>
+        <w:t xml:space="preserve">##  4     4  0.618 </w:t>
       </w:r>
       <w:r>
         <w:br w:type="textWrapping"/>
@@ -644,7 +566,7 @@
         <w:rPr>
           <w:rStyle w:val="VerbatimChar"/>
         </w:rPr>
-        <w:t xml:space="preserve">##  5     5 -1.69 </w:t>
+        <w:t xml:space="preserve">##  5     5 -0.206 </w:t>
       </w:r>
       <w:r>
         <w:br w:type="textWrapping"/>
@@ -653,7 +575,7 @@
         <w:rPr>
           <w:rStyle w:val="VerbatimChar"/>
         </w:rPr>
-        <w:t xml:space="preserve">##  6     6 -1.16 </w:t>
+        <w:t xml:space="preserve">##  6     6 -0.358 </w:t>
       </w:r>
       <w:r>
         <w:br w:type="textWrapping"/>
@@ -662,7 +584,7 @@
         <w:rPr>
           <w:rStyle w:val="VerbatimChar"/>
         </w:rPr>
-        <w:t xml:space="preserve">##  7     7 -0.526</w:t>
+        <w:t xml:space="preserve">##  7     7  0.515 </w:t>
       </w:r>
       <w:r>
         <w:br w:type="textWrapping"/>
@@ -671,7 +593,7 @@
         <w:rPr>
           <w:rStyle w:val="VerbatimChar"/>
         </w:rPr>
-        <w:t xml:space="preserve">##  8     8  0.288</w:t>
+        <w:t xml:space="preserve">##  8     8 -0.285 </w:t>
       </w:r>
       <w:r>
         <w:br w:type="textWrapping"/>
@@ -680,7 +602,7 @@
         <w:rPr>
           <w:rStyle w:val="VerbatimChar"/>
         </w:rPr>
-        <w:t xml:space="preserve">##  9     9 -1.71 </w:t>
+        <w:t xml:space="preserve">##  9     9 -1.47  </w:t>
       </w:r>
       <w:r>
         <w:br w:type="textWrapping"/>
@@ -689,7 +611,7 @@
         <w:rPr>
           <w:rStyle w:val="VerbatimChar"/>
         </w:rPr>
-        <w:t xml:space="preserve">## 10    10  0.119</w:t>
+        <w:t xml:space="preserve">## 10    10 -0.740 </w:t>
       </w:r>
       <w:r>
         <w:br w:type="textWrapping"/>
@@ -832,6 +754,18 @@
       </w:pPr>
       <w:r>
         <w:rPr>
+          <w:rStyle w:val="NormalTok"/>
+        </w:rPr>
+        <w:t xml:space="preserve">piping &lt;-</w:t>
+      </w:r>
+      <w:r>
+        <w:rPr>
+          <w:rStyle w:val="StringTok"/>
+        </w:rPr>
+        <w:t xml:space="preserve"> </w:t>
+      </w:r>
+      <w:r>
+        <w:rPr>
           <w:rStyle w:val="KeywordTok"/>
         </w:rPr>
         <w:t xml:space="preserve">sum</w:t>
@@ -885,7 +819,7 @@
         <w:rPr>
           <w:rStyle w:val="StringTok"/>
         </w:rPr>
-        <w:t xml:space="preserve">  </w:t>
+        <w:t xml:space="preserve">          </w:t>
       </w:r>
       <w:r>
         <w:rPr>
@@ -898,6 +832,15 @@
           <w:rStyle w:val="NormalTok"/>
         </w:rPr>
         <w:t xml:space="preserve">()</w:t>
+      </w:r>
+      <w:r>
+        <w:br w:type="textWrapping"/>
+      </w:r>
+      <w:r>
+        <w:rPr>
+          <w:rStyle w:val="NormalTok"/>
+        </w:rPr>
+        <w:t xml:space="preserve">piping</w:t>
       </w:r>
     </w:p>
     <w:p>
@@ -1054,7 +997,7 @@
     </w:lvl>
   </w:abstractNum>
   <w:abstractNum w:abstractNumId="990">
-    <w:nsid w:val="392143a6"/>
+    <w:nsid w:val="363d3457"/>
     <w:multiLevelType w:val="multilevel"/>
     <w:lvl w:ilvl="0">
       <w:numFmt w:val="bullet"/>
@@ -1135,7 +1078,7 @@
     </w:lvl>
   </w:abstractNum>
   <w:abstractNum w:abstractNumId="991">
-    <w:nsid w:val="4f60a10f"/>
+    <w:nsid w:val="e15f74ee"/>
     <w:multiLevelType w:val="multilevel"/>
     <w:lvl w:ilvl="0">
       <w:numFmt w:val="bullet"/>

</xml_diff>